<commit_message>
Día 5 y corrección de error en código
</commit_message>
<xml_diff>
--- a/Proyecto Individual/Bitácora.docx
+++ b/Proyecto Individual/Bitácora.docx
@@ -8611,16 +8611,8 @@
         <w:rPr>
           <w:rFonts w:eastAsiaTheme="minorEastAsia"/>
         </w:rPr>
-        <w:t xml:space="preserve">Con ayuda del esquemático se construye el circuito encodificador en </w:t>
+        <w:t>Con ayuda del esquemático se construye el circuito encodificador en tinkercad</w:t>
       </w:r>
-      <w:proofErr w:type="spellStart"/>
-      <w:r>
-        <w:rPr>
-          <w:rFonts w:eastAsiaTheme="minorEastAsia"/>
-        </w:rPr>
-        <w:t>tinkercad</w:t>
-      </w:r>
-      <w:proofErr w:type="spellEnd"/>
     </w:p>
     <w:p>
       <w:r>
@@ -8949,6 +8941,78 @@
           <w:rFonts w:eastAsiaTheme="minorEastAsia"/>
         </w:rPr>
       </w:pPr>
+    </w:p>
+    <w:p>
+      <w:pPr>
+        <w:rPr>
+          <w:rFonts w:eastAsiaTheme="minorEastAsia"/>
+          <w:b/>
+          <w:bCs/>
+        </w:rPr>
+      </w:pPr>
+      <w:r>
+        <w:rPr>
+          <w:rFonts w:eastAsiaTheme="minorEastAsia"/>
+          <w:b/>
+          <w:bCs/>
+        </w:rPr>
+        <w:t>24 de marzo</w:t>
+      </w:r>
+    </w:p>
+    <w:p>
+      <w:pPr>
+        <w:rPr>
+          <w:rFonts w:eastAsiaTheme="minorEastAsia"/>
+        </w:rPr>
+      </w:pPr>
+      <w:r>
+        <w:rPr>
+          <w:rFonts w:eastAsiaTheme="minorEastAsia"/>
+        </w:rPr>
+        <w:t>Se compran los componentes a utilizar en la construcción del circuito</w:t>
+      </w:r>
+      <w:r>
+        <w:rPr>
+          <w:rFonts w:eastAsiaTheme="minorEastAsia"/>
+        </w:rPr>
+        <w:t xml:space="preserve">. </w:t>
+      </w:r>
+      <w:r>
+        <w:rPr>
+          <w:rFonts w:eastAsiaTheme="minorEastAsia"/>
+        </w:rPr>
+        <w:t xml:space="preserve">Una vez se realizan todas las etapas y pruebas necesarias en tinkercad se </w:t>
+      </w:r>
+      <w:r>
+        <w:rPr>
+          <w:rFonts w:eastAsiaTheme="minorEastAsia"/>
+        </w:rPr>
+        <w:t>comienza a</w:t>
+      </w:r>
+      <w:r>
+        <w:rPr>
+          <w:rFonts w:eastAsiaTheme="minorEastAsia"/>
+        </w:rPr>
+        <w:t xml:space="preserve"> armar</w:t>
+      </w:r>
+      <w:r>
+        <w:rPr>
+          <w:rFonts w:eastAsiaTheme="minorEastAsia"/>
+        </w:rPr>
+        <w:t xml:space="preserve"> el proyecto en físico</w:t>
+      </w:r>
+      <w:r>
+        <w:rPr>
+          <w:rFonts w:eastAsiaTheme="minorEastAsia"/>
+        </w:rPr>
+        <w:t>.</w:t>
+      </w:r>
+      <w:r>
+        <w:rPr>
+          <w:rFonts w:eastAsiaTheme="minorEastAsia"/>
+        </w:rPr>
+        <w:t xml:space="preserve"> Se crea el repositorio para ir subiendo los avances del proyecto y el código realizado en Arduino.</w:t>
+      </w:r>
     </w:p>
     <w:p/>
     <w:sectPr>

</xml_diff>

<commit_message>
Día 6 y 7
</commit_message>
<xml_diff>
--- a/Proyecto Individual/Bitácora.docx
+++ b/Proyecto Individual/Bitácora.docx
@@ -2158,25 +2158,7 @@
           <w:bCs/>
         </w:rPr>
         <w:lastRenderedPageBreak/>
-        <w:t xml:space="preserve">Mapa de </w:t>
-      </w:r>
-      <w:proofErr w:type="spellStart"/>
-      <w:r>
-        <w:rPr>
-          <w:rFonts w:eastAsiaTheme="minorEastAsia" w:cs="Times New Roman"/>
-          <w:b/>
-          <w:bCs/>
-        </w:rPr>
-        <w:t>Karnough</w:t>
-      </w:r>
-      <w:proofErr w:type="spellEnd"/>
-      <w:r>
-        <w:rPr>
-          <w:rFonts w:eastAsiaTheme="minorEastAsia" w:cs="Times New Roman"/>
-          <w:b/>
-          <w:bCs/>
-        </w:rPr>
-        <w:t xml:space="preserve"> para obtener X</w:t>
+        <w:t>Mapa de Karnough para obtener X</w:t>
       </w:r>
     </w:p>
     <w:tbl>
@@ -2988,7 +2970,7 @@
           <w:rPr>
             <w:rFonts w:ascii="Cambria Math" w:eastAsiaTheme="minorEastAsia" w:hAnsi="Cambria Math" w:cs="Times New Roman"/>
           </w:rPr>
-          <m:t>+C</m:t>
+          <m:t>+</m:t>
         </m:r>
         <m:acc>
           <m:accPr>
@@ -3005,10 +2987,16 @@
               <w:rPr>
                 <w:rFonts w:ascii="Cambria Math" w:eastAsiaTheme="minorEastAsia" w:hAnsi="Cambria Math" w:cs="Times New Roman"/>
               </w:rPr>
-              <m:t>B</m:t>
+              <m:t>C</m:t>
             </m:r>
           </m:e>
         </m:acc>
+        <m:r>
+          <w:rPr>
+            <w:rFonts w:ascii="Cambria Math" w:eastAsiaTheme="minorEastAsia" w:hAnsi="Cambria Math" w:cs="Times New Roman"/>
+          </w:rPr>
+          <m:t>B</m:t>
+        </m:r>
       </m:oMath>
     </w:p>
     <w:p>
@@ -3032,25 +3020,7 @@
           <w:b/>
           <w:bCs/>
         </w:rPr>
-        <w:t xml:space="preserve">Mapa de </w:t>
-      </w:r>
-      <w:proofErr w:type="spellStart"/>
-      <w:r>
-        <w:rPr>
-          <w:rFonts w:eastAsiaTheme="minorEastAsia" w:cs="Times New Roman"/>
-          <w:b/>
-          <w:bCs/>
-        </w:rPr>
-        <w:t>Karnough</w:t>
-      </w:r>
-      <w:proofErr w:type="spellEnd"/>
-      <w:r>
-        <w:rPr>
-          <w:rFonts w:eastAsiaTheme="minorEastAsia" w:cs="Times New Roman"/>
-          <w:b/>
-          <w:bCs/>
-        </w:rPr>
-        <w:t xml:space="preserve"> para obtener Y</w:t>
+        <w:t>Mapa de Karnough para obtener Y</w:t>
       </w:r>
     </w:p>
     <w:tbl>
@@ -3793,25 +3763,7 @@
           <w:b/>
           <w:bCs/>
         </w:rPr>
-        <w:t xml:space="preserve">Mapa de </w:t>
-      </w:r>
-      <w:proofErr w:type="spellStart"/>
-      <w:r>
-        <w:rPr>
-          <w:rFonts w:eastAsiaTheme="minorEastAsia" w:cs="Times New Roman"/>
-          <w:b/>
-          <w:bCs/>
-        </w:rPr>
-        <w:t>Karnough</w:t>
-      </w:r>
-      <w:proofErr w:type="spellEnd"/>
-      <w:r>
-        <w:rPr>
-          <w:rFonts w:eastAsiaTheme="minorEastAsia" w:cs="Times New Roman"/>
-          <w:b/>
-          <w:bCs/>
-        </w:rPr>
-        <w:t xml:space="preserve"> para obtener </w:t>
+        <w:t xml:space="preserve">Mapa de Karnough para obtener </w:t>
       </w:r>
       <w:r>
         <w:rPr>
@@ -5068,16 +5020,8 @@
         <w:rPr>
           <w:rFonts w:eastAsiaTheme="minorEastAsia" w:cs="Times New Roman"/>
         </w:rPr>
-        <w:t xml:space="preserve">usa propiedad de </w:t>
+        <w:t>usa propiedad de distributividad</w:t>
       </w:r>
-      <w:proofErr w:type="spellStart"/>
-      <w:r>
-        <w:rPr>
-          <w:rFonts w:eastAsiaTheme="minorEastAsia" w:cs="Times New Roman"/>
-        </w:rPr>
-        <w:t>distributividad</w:t>
-      </w:r>
-      <w:proofErr w:type="spellEnd"/>
     </w:p>
     <w:p>
       <w:pPr>
@@ -8518,21 +8462,7 @@
         <w:rPr>
           <w:rFonts w:eastAsiaTheme="minorEastAsia"/>
         </w:rPr>
-        <w:t xml:space="preserve">Habiendo comprobado que los valores de X,Y,Z son los correctos se crea el esquemático en el software </w:t>
-      </w:r>
-      <w:proofErr w:type="spellStart"/>
-      <w:r>
-        <w:rPr>
-          <w:rFonts w:eastAsiaTheme="minorEastAsia"/>
-        </w:rPr>
-        <w:t>Lucidchart</w:t>
-      </w:r>
-      <w:proofErr w:type="spellEnd"/>
-      <w:r>
-        <w:rPr>
-          <w:rFonts w:eastAsiaTheme="minorEastAsia"/>
-        </w:rPr>
-        <w:t>.</w:t>
+        <w:t>Habiendo comprobado que los valores de X,Y,Z son los correctos se crea el esquemático en el software Lucidchart.</w:t>
       </w:r>
     </w:p>
     <w:p>
@@ -8859,13 +8789,49 @@
         <w:rPr>
           <w:rFonts w:eastAsiaTheme="minorEastAsia"/>
         </w:rPr>
-        <w:t>hace la transformación del código exceso 3</w:t>
+        <w:t xml:space="preserve">hace el código </w:t>
       </w:r>
       <w:r>
         <w:rPr>
           <w:rFonts w:eastAsiaTheme="minorEastAsia"/>
         </w:rPr>
-        <w:t xml:space="preserve"> que genera el encodificador y entra al Arduino para que se visualice en la lcd en números</w:t>
+        <w:t xml:space="preserve">que toma los 3 bits de salida en </w:t>
+      </w:r>
+      <w:r>
+        <w:rPr>
+          <w:rFonts w:eastAsiaTheme="minorEastAsia"/>
+        </w:rPr>
+        <w:t>exceso 3</w:t>
+      </w:r>
+      <w:r>
+        <w:rPr>
+          <w:rFonts w:eastAsiaTheme="minorEastAsia"/>
+        </w:rPr>
+        <w:t xml:space="preserve"> genera</w:t>
+      </w:r>
+      <w:r>
+        <w:rPr>
+          <w:rFonts w:eastAsiaTheme="minorEastAsia"/>
+        </w:rPr>
+        <w:t xml:space="preserve">dos por </w:t>
+      </w:r>
+      <w:r>
+        <w:rPr>
+          <w:rFonts w:eastAsiaTheme="minorEastAsia"/>
+        </w:rPr>
+        <w:t xml:space="preserve">el encodificador y </w:t>
+      </w:r>
+      <w:r>
+        <w:rPr>
+          <w:rFonts w:eastAsiaTheme="minorEastAsia"/>
+        </w:rPr>
+        <w:t>recolectados en</w:t>
+      </w:r>
+      <w:r>
+        <w:rPr>
+          <w:rFonts w:eastAsiaTheme="minorEastAsia"/>
+        </w:rPr>
+        <w:t xml:space="preserve"> Arduino para que se visualice en la lcd en números</w:t>
       </w:r>
       <w:r>
         <w:rPr>
@@ -8969,19 +8935,19 @@
         <w:rPr>
           <w:rFonts w:eastAsiaTheme="minorEastAsia"/>
         </w:rPr>
-        <w:t>Se compran los componentes a utilizar en la construcción del circuito</w:t>
+        <w:t xml:space="preserve">Se compran los componentes </w:t>
       </w:r>
       <w:r>
         <w:rPr>
           <w:rFonts w:eastAsiaTheme="minorEastAsia"/>
         </w:rPr>
-        <w:t xml:space="preserve">. </w:t>
+        <w:t xml:space="preserve">necesarios para </w:t>
       </w:r>
       <w:r>
         <w:rPr>
           <w:rFonts w:eastAsiaTheme="minorEastAsia"/>
         </w:rPr>
-        <w:t xml:space="preserve">Una vez se realizan todas las etapas y pruebas necesarias en tinkercad se </w:t>
+        <w:t xml:space="preserve">la construcción del circuito. Una vez se realizan todas las etapas y pruebas necesarias en tinkercad se </w:t>
       </w:r>
       <w:r>
         <w:rPr>
@@ -8993,19 +8959,7 @@
         <w:rPr>
           <w:rFonts w:eastAsiaTheme="minorEastAsia"/>
         </w:rPr>
-        <w:t xml:space="preserve"> armar</w:t>
-      </w:r>
-      <w:r>
-        <w:rPr>
-          <w:rFonts w:eastAsiaTheme="minorEastAsia"/>
-        </w:rPr>
-        <w:t xml:space="preserve"> el proyecto en físico</w:t>
-      </w:r>
-      <w:r>
-        <w:rPr>
-          <w:rFonts w:eastAsiaTheme="minorEastAsia"/>
-        </w:rPr>
-        <w:t>.</w:t>
+        <w:t xml:space="preserve"> armar el proyecto en físico.</w:t>
       </w:r>
       <w:r>
         <w:rPr>
@@ -9014,6 +8968,163 @@
         <w:t xml:space="preserve"> Se crea el repositorio para ir subiendo los avances del proyecto y el código realizado en Arduino.</w:t>
       </w:r>
     </w:p>
+    <w:p>
+      <w:pPr>
+        <w:rPr>
+          <w:b/>
+          <w:bCs/>
+        </w:rPr>
+      </w:pPr>
+    </w:p>
+    <w:p>
+      <w:pPr>
+        <w:rPr>
+          <w:b/>
+          <w:bCs/>
+        </w:rPr>
+      </w:pPr>
+      <w:r>
+        <w:rPr>
+          <w:b/>
+          <w:bCs/>
+        </w:rPr>
+        <w:t>25</w:t>
+      </w:r>
+      <w:r>
+        <w:rPr>
+          <w:b/>
+          <w:bCs/>
+        </w:rPr>
+        <w:t>-</w:t>
+      </w:r>
+      <w:r>
+        <w:rPr>
+          <w:b/>
+          <w:bCs/>
+        </w:rPr>
+        <w:t>26 de marzo</w:t>
+      </w:r>
+    </w:p>
+    <w:p>
+      <w:r>
+        <w:t>Se arma el circuito del encodificador en físico y se realizan las distintas pruebas, se reduce el rango que detecta el sensor a 55 cm, ya que, al principio contenía distancias mucho mas extensas y complicadas de detectar. Se presentaron problemas con el actuador, principalmente en el desacople que alimenta al motor</w:t>
+      </w:r>
+      <w:r>
+        <w:t xml:space="preserve">, por lo que en las fotografías aun no esta implementado. Se coloca un led mientras se logra </w:t>
+      </w:r>
+      <w:r>
+        <w:t>el funcionamiento</w:t>
+      </w:r>
+      <w:r>
+        <w:t xml:space="preserve"> </w:t>
+      </w:r>
+      <w:r>
+        <w:t>d</w:t>
+      </w:r>
+      <w:r>
+        <w:t>el motor.</w:t>
+      </w:r>
+    </w:p>
+    <w:p>
+      <w:r>
+        <w:rPr>
+          <w:noProof/>
+          <w14:ligatures w14:val="standardContextual"/>
+        </w:rPr>
+        <w:lastRenderedPageBreak/>
+        <w:drawing>
+          <wp:inline distT="0" distB="0" distL="0" distR="0" wp14:anchorId="7C7F017F" wp14:editId="6305DEDA">
+            <wp:extent cx="4884516" cy="3336709"/>
+            <wp:effectExtent l="0" t="0" r="0" b="0"/>
+            <wp:docPr id="628273259" name="Picture 1" descr="A circuit board with wires&#10;&#10;Description automatically generated"/>
+            <wp:cNvGraphicFramePr>
+              <a:graphicFrameLocks xmlns:a="http://schemas.openxmlformats.org/drawingml/2006/main" noChangeAspect="1"/>
+            </wp:cNvGraphicFramePr>
+            <a:graphic xmlns:a="http://schemas.openxmlformats.org/drawingml/2006/main">
+              <a:graphicData uri="http://schemas.openxmlformats.org/drawingml/2006/picture">
+                <pic:pic xmlns:pic="http://schemas.openxmlformats.org/drawingml/2006/picture">
+                  <pic:nvPicPr>
+                    <pic:cNvPr id="628273259" name="Picture 1" descr="A circuit board with wires&#10;&#10;Description automatically generated"/>
+                    <pic:cNvPicPr/>
+                  </pic:nvPicPr>
+                  <pic:blipFill>
+                    <a:blip r:embed="rId10" cstate="print">
+                      <a:extLst>
+                        <a:ext uri="{28A0092B-C50C-407E-A947-70E740481C1C}">
+                          <a14:useLocalDpi xmlns:a14="http://schemas.microsoft.com/office/drawing/2010/main" val="0"/>
+                        </a:ext>
+                      </a:extLst>
+                    </a:blip>
+                    <a:stretch>
+                      <a:fillRect/>
+                    </a:stretch>
+                  </pic:blipFill>
+                  <pic:spPr>
+                    <a:xfrm>
+                      <a:off x="0" y="0"/>
+                      <a:ext cx="4896881" cy="3345156"/>
+                    </a:xfrm>
+                    <a:prstGeom prst="rect">
+                      <a:avLst/>
+                    </a:prstGeom>
+                  </pic:spPr>
+                </pic:pic>
+              </a:graphicData>
+            </a:graphic>
+          </wp:inline>
+        </w:drawing>
+      </w:r>
+    </w:p>
+    <w:p>
+      <w:r>
+        <w:rPr>
+          <w:noProof/>
+          <w14:ligatures w14:val="standardContextual"/>
+        </w:rPr>
+        <w:drawing>
+          <wp:inline distT="0" distB="0" distL="0" distR="0" wp14:anchorId="6170A1BD" wp14:editId="0B309D0E">
+            <wp:extent cx="4884420" cy="3419094"/>
+            <wp:effectExtent l="0" t="0" r="0" b="0"/>
+            <wp:docPr id="428695166" name="Picture 2" descr="A circuit board with wires and a display&#10;&#10;Description automatically generated"/>
+            <wp:cNvGraphicFramePr>
+              <a:graphicFrameLocks xmlns:a="http://schemas.openxmlformats.org/drawingml/2006/main" noChangeAspect="1"/>
+            </wp:cNvGraphicFramePr>
+            <a:graphic xmlns:a="http://schemas.openxmlformats.org/drawingml/2006/main">
+              <a:graphicData uri="http://schemas.openxmlformats.org/drawingml/2006/picture">
+                <pic:pic xmlns:pic="http://schemas.openxmlformats.org/drawingml/2006/picture">
+                  <pic:nvPicPr>
+                    <pic:cNvPr id="428695166" name="Picture 2" descr="A circuit board with wires and a display&#10;&#10;Description automatically generated"/>
+                    <pic:cNvPicPr/>
+                  </pic:nvPicPr>
+                  <pic:blipFill>
+                    <a:blip r:embed="rId11" cstate="print">
+                      <a:extLst>
+                        <a:ext uri="{28A0092B-C50C-407E-A947-70E740481C1C}">
+                          <a14:useLocalDpi xmlns:a14="http://schemas.microsoft.com/office/drawing/2010/main" val="0"/>
+                        </a:ext>
+                      </a:extLst>
+                    </a:blip>
+                    <a:stretch>
+                      <a:fillRect/>
+                    </a:stretch>
+                  </pic:blipFill>
+                  <pic:spPr>
+                    <a:xfrm>
+                      <a:off x="0" y="0"/>
+                      <a:ext cx="4900966" cy="3430676"/>
+                    </a:xfrm>
+                    <a:prstGeom prst="rect">
+                      <a:avLst/>
+                    </a:prstGeom>
+                  </pic:spPr>
+                </pic:pic>
+              </a:graphicData>
+            </a:graphic>
+          </wp:inline>
+        </w:drawing>
+      </w:r>
+    </w:p>
+    <w:p/>
     <w:p/>
     <w:sectPr>
       <w:pgSz w:w="12240" w:h="15840"/>

</xml_diff>

<commit_message>
Día 8 Proyecto terminado
</commit_message>
<xml_diff>
--- a/Proyecto Individual/Bitácora.docx
+++ b/Proyecto Individual/Bitácora.docx
@@ -2158,7 +2158,25 @@
           <w:bCs/>
         </w:rPr>
         <w:lastRenderedPageBreak/>
-        <w:t>Mapa de Karnough para obtener X</w:t>
+        <w:t xml:space="preserve">Mapa de </w:t>
+      </w:r>
+      <w:proofErr w:type="spellStart"/>
+      <w:r>
+        <w:rPr>
+          <w:rFonts w:eastAsiaTheme="minorEastAsia" w:cs="Times New Roman"/>
+          <w:b/>
+          <w:bCs/>
+        </w:rPr>
+        <w:t>Karnough</w:t>
+      </w:r>
+      <w:proofErr w:type="spellEnd"/>
+      <w:r>
+        <w:rPr>
+          <w:rFonts w:eastAsiaTheme="minorEastAsia" w:cs="Times New Roman"/>
+          <w:b/>
+          <w:bCs/>
+        </w:rPr>
+        <w:t xml:space="preserve"> para obtener X</w:t>
       </w:r>
     </w:p>
     <w:tbl>
@@ -3020,7 +3038,25 @@
           <w:b/>
           <w:bCs/>
         </w:rPr>
-        <w:t>Mapa de Karnough para obtener Y</w:t>
+        <w:t xml:space="preserve">Mapa de </w:t>
+      </w:r>
+      <w:proofErr w:type="spellStart"/>
+      <w:r>
+        <w:rPr>
+          <w:rFonts w:eastAsiaTheme="minorEastAsia" w:cs="Times New Roman"/>
+          <w:b/>
+          <w:bCs/>
+        </w:rPr>
+        <w:t>Karnough</w:t>
+      </w:r>
+      <w:proofErr w:type="spellEnd"/>
+      <w:r>
+        <w:rPr>
+          <w:rFonts w:eastAsiaTheme="minorEastAsia" w:cs="Times New Roman"/>
+          <w:b/>
+          <w:bCs/>
+        </w:rPr>
+        <w:t xml:space="preserve"> para obtener Y</w:t>
       </w:r>
     </w:p>
     <w:tbl>
@@ -3763,7 +3799,25 @@
           <w:b/>
           <w:bCs/>
         </w:rPr>
-        <w:t xml:space="preserve">Mapa de Karnough para obtener </w:t>
+        <w:t xml:space="preserve">Mapa de </w:t>
+      </w:r>
+      <w:proofErr w:type="spellStart"/>
+      <w:r>
+        <w:rPr>
+          <w:rFonts w:eastAsiaTheme="minorEastAsia" w:cs="Times New Roman"/>
+          <w:b/>
+          <w:bCs/>
+        </w:rPr>
+        <w:t>Karnough</w:t>
+      </w:r>
+      <w:proofErr w:type="spellEnd"/>
+      <w:r>
+        <w:rPr>
+          <w:rFonts w:eastAsiaTheme="minorEastAsia" w:cs="Times New Roman"/>
+          <w:b/>
+          <w:bCs/>
+        </w:rPr>
+        <w:t xml:space="preserve"> para obtener </w:t>
       </w:r>
       <w:r>
         <w:rPr>
@@ -5020,8 +5074,16 @@
         <w:rPr>
           <w:rFonts w:eastAsiaTheme="minorEastAsia" w:cs="Times New Roman"/>
         </w:rPr>
-        <w:t>usa propiedad de distributividad</w:t>
-      </w:r>
+        <w:t xml:space="preserve">usa propiedad de </w:t>
+      </w:r>
+      <w:proofErr w:type="spellStart"/>
+      <w:r>
+        <w:rPr>
+          <w:rFonts w:eastAsiaTheme="minorEastAsia" w:cs="Times New Roman"/>
+        </w:rPr>
+        <w:t>distributividad</w:t>
+      </w:r>
+      <w:proofErr w:type="spellEnd"/>
     </w:p>
     <w:p>
       <w:pPr>
@@ -8462,7 +8524,21 @@
         <w:rPr>
           <w:rFonts w:eastAsiaTheme="minorEastAsia"/>
         </w:rPr>
-        <w:t>Habiendo comprobado que los valores de X,Y,Z son los correctos se crea el esquemático en el software Lucidchart.</w:t>
+        <w:t xml:space="preserve">Habiendo comprobado que los valores de X,Y,Z son los correctos se crea el esquemático en el software </w:t>
+      </w:r>
+      <w:proofErr w:type="spellStart"/>
+      <w:r>
+        <w:rPr>
+          <w:rFonts w:eastAsiaTheme="minorEastAsia"/>
+        </w:rPr>
+        <w:t>Lucidchart</w:t>
+      </w:r>
+      <w:proofErr w:type="spellEnd"/>
+      <w:r>
+        <w:rPr>
+          <w:rFonts w:eastAsiaTheme="minorEastAsia"/>
+        </w:rPr>
+        <w:t>.</w:t>
       </w:r>
     </w:p>
     <w:p>
@@ -9007,10 +9083,22 @@
     </w:p>
     <w:p>
       <w:r>
-        <w:t>Se arma el circuito del encodificador en físico y se realizan las distintas pruebas, se reduce el rango que detecta el sensor a 55 cm, ya que, al principio contenía distancias mucho mas extensas y complicadas de detectar. Se presentaron problemas con el actuador, principalmente en el desacople que alimenta al motor</w:t>
-      </w:r>
-      <w:r>
-        <w:t xml:space="preserve">, por lo que en las fotografías aun no esta implementado. Se coloca un led mientras se logra </w:t>
+        <w:t xml:space="preserve">Se arma el circuito del encodificador en físico y se realizan las distintas pruebas, se reduce el rango que detecta el sensor a 55 cm, ya que, al principio contenía distancias mucho </w:t>
+      </w:r>
+      <w:r>
+        <w:t>más</w:t>
+      </w:r>
+      <w:r>
+        <w:t xml:space="preserve"> extensas y complicadas de detectar. Se presentaron problemas con el actuador, principalmente en el desacople que alimenta al motor</w:t>
+      </w:r>
+      <w:r>
+        <w:t xml:space="preserve">, por lo que en las fotografías aun no </w:t>
+      </w:r>
+      <w:r>
+        <w:t>está</w:t>
+      </w:r>
+      <w:r>
+        <w:t xml:space="preserve"> implementado. Se coloca un led mientras se logra </w:t>
       </w:r>
       <w:r>
         <w:t>el funcionamiento</w:t>
@@ -9033,7 +9121,7 @@
         </w:rPr>
         <w:lastRenderedPageBreak/>
         <w:drawing>
-          <wp:inline distT="0" distB="0" distL="0" distR="0" wp14:anchorId="7C7F017F" wp14:editId="6305DEDA">
+          <wp:inline distT="0" distB="0" distL="0" distR="0" wp14:anchorId="7C7F017F" wp14:editId="4CFEC61E">
             <wp:extent cx="4884516" cy="3336709"/>
             <wp:effectExtent l="0" t="0" r="0" b="0"/>
             <wp:docPr id="628273259" name="Picture 1" descr="A circuit board with wires&#10;&#10;Description automatically generated"/>
@@ -9082,7 +9170,7 @@
           <w14:ligatures w14:val="standardContextual"/>
         </w:rPr>
         <w:drawing>
-          <wp:inline distT="0" distB="0" distL="0" distR="0" wp14:anchorId="6170A1BD" wp14:editId="0B309D0E">
+          <wp:inline distT="0" distB="0" distL="0" distR="0" wp14:anchorId="6170A1BD" wp14:editId="7C39B5C2">
             <wp:extent cx="4884420" cy="3419094"/>
             <wp:effectExtent l="0" t="0" r="0" b="0"/>
             <wp:docPr id="428695166" name="Picture 2" descr="A circuit board with wires and a display&#10;&#10;Description automatically generated"/>
@@ -9124,7 +9212,125 @@
         </w:drawing>
       </w:r>
     </w:p>
-    <w:p/>
+    <w:p>
+      <w:pPr>
+        <w:rPr>
+          <w:b/>
+          <w:bCs/>
+        </w:rPr>
+      </w:pPr>
+    </w:p>
+    <w:p>
+      <w:pPr>
+        <w:rPr>
+          <w:b/>
+          <w:bCs/>
+        </w:rPr>
+      </w:pPr>
+    </w:p>
+    <w:p>
+      <w:pPr>
+        <w:rPr>
+          <w:b/>
+          <w:bCs/>
+        </w:rPr>
+      </w:pPr>
+    </w:p>
+    <w:p>
+      <w:pPr>
+        <w:rPr>
+          <w:b/>
+          <w:bCs/>
+        </w:rPr>
+      </w:pPr>
+      <w:r>
+        <w:rPr>
+          <w:b/>
+          <w:bCs/>
+        </w:rPr>
+        <w:lastRenderedPageBreak/>
+        <w:t>3</w:t>
+      </w:r>
+      <w:r>
+        <w:rPr>
+          <w:b/>
+          <w:bCs/>
+        </w:rPr>
+        <w:t xml:space="preserve"> de </w:t>
+      </w:r>
+      <w:r>
+        <w:rPr>
+          <w:b/>
+          <w:bCs/>
+        </w:rPr>
+        <w:t xml:space="preserve">abril </w:t>
+      </w:r>
+    </w:p>
+    <w:p>
+      <w:r>
+        <w:t xml:space="preserve">Se logra el funcionamiento del desacople con el motor, por lo que se da por finalizado </w:t>
+      </w:r>
+      <w:r>
+        <w:t>la parte funcional del proyecto. Este día se inicia con la redacción del informe.</w:t>
+      </w:r>
+    </w:p>
+    <w:p>
+      <w:pPr>
+        <w:rPr>
+          <w:b/>
+          <w:bCs/>
+        </w:rPr>
+      </w:pPr>
+      <w:r>
+        <w:rPr>
+          <w:b/>
+          <w:bCs/>
+          <w:noProof/>
+          <w14:ligatures w14:val="standardContextual"/>
+        </w:rPr>
+        <w:drawing>
+          <wp:inline distT="0" distB="0" distL="0" distR="0" wp14:anchorId="7A77A69E" wp14:editId="246971A6">
+            <wp:extent cx="4878729" cy="3137815"/>
+            <wp:effectExtent l="0" t="0" r="0" b="5715"/>
+            <wp:docPr id="2060105286" name="Picture 2" descr="A circuit board with wires and a battery&#10;&#10;Description automatically generated"/>
+            <wp:cNvGraphicFramePr>
+              <a:graphicFrameLocks xmlns:a="http://schemas.openxmlformats.org/drawingml/2006/main" noChangeAspect="1"/>
+            </wp:cNvGraphicFramePr>
+            <a:graphic xmlns:a="http://schemas.openxmlformats.org/drawingml/2006/main">
+              <a:graphicData uri="http://schemas.openxmlformats.org/drawingml/2006/picture">
+                <pic:pic xmlns:pic="http://schemas.openxmlformats.org/drawingml/2006/picture">
+                  <pic:nvPicPr>
+                    <pic:cNvPr id="2060105286" name="Picture 2" descr="A circuit board with wires and a battery&#10;&#10;Description automatically generated"/>
+                    <pic:cNvPicPr/>
+                  </pic:nvPicPr>
+                  <pic:blipFill>
+                    <a:blip r:embed="rId12" cstate="print">
+                      <a:extLst>
+                        <a:ext uri="{28A0092B-C50C-407E-A947-70E740481C1C}">
+                          <a14:useLocalDpi xmlns:a14="http://schemas.microsoft.com/office/drawing/2010/main" val="0"/>
+                        </a:ext>
+                      </a:extLst>
+                    </a:blip>
+                    <a:stretch>
+                      <a:fillRect/>
+                    </a:stretch>
+                  </pic:blipFill>
+                  <pic:spPr>
+                    <a:xfrm>
+                      <a:off x="0" y="0"/>
+                      <a:ext cx="4903639" cy="3153836"/>
+                    </a:xfrm>
+                    <a:prstGeom prst="rect">
+                      <a:avLst/>
+                    </a:prstGeom>
+                  </pic:spPr>
+                </pic:pic>
+              </a:graphicData>
+            </a:graphic>
+          </wp:inline>
+        </w:drawing>
+      </w:r>
+    </w:p>
     <w:p/>
     <w:sectPr>
       <w:pgSz w:w="12240" w:h="15840"/>
@@ -9536,7 +9742,7 @@
   <w:style w:type="paragraph" w:default="1" w:styleId="Normal">
     <w:name w:val="Normal"/>
     <w:qFormat/>
-    <w:rsid w:val="00131B3D"/>
+    <w:rsid w:val="00C221B3"/>
     <w:pPr>
       <w:spacing w:before="120" w:line="360" w:lineRule="auto"/>
       <w:jc w:val="both"/>

</xml_diff>